<commit_message>
add picture and edit some...
</commit_message>
<xml_diff>
--- a/ASA-4차과제-창업연계공학입문설계.docx
+++ b/ASA-4차과제-창업연계공학입문설계.docx
@@ -382,7 +382,7 @@
                   </w:rPr>
                 </w:pPr>
                 <w:r>
-                  <w:t>1.7.4</w:t>
+                  <w:t>1.7.5</w:t>
                 </w:r>
               </w:p>
             </w:tc>
@@ -488,7 +488,16 @@
                     <w:sz w:val="20"/>
                     <w:lang w:eastAsia="ko-KR"/>
                   </w:rPr>
-                  <w:t>16</w:t>
+                  <w:t>1</w:t>
+                </w:r>
+                <w:r>
+                  <w:rPr>
+                    <w:rFonts w:asciiTheme="minorEastAsia" w:eastAsiaTheme="minorEastAsia" w:hAnsiTheme="minorEastAsia"/>
+                    <w:b w:val="0"/>
+                    <w:sz w:val="20"/>
+                    <w:lang w:eastAsia="ko-KR"/>
+                  </w:rPr>
+                  <w:t>5</w:t>
                 </w:r>
               </w:p>
             </w:tc>
@@ -852,6 +861,15 @@
                   </w:rPr>
                   <w:t xml:space="preserve"> 교수</w:t>
                 </w:r>
+                <w:r>
+                  <w:rPr>
+                    <w:rFonts w:asciiTheme="minorEastAsia" w:eastAsiaTheme="minorEastAsia" w:hAnsiTheme="minorEastAsia" w:cs="바탕" w:hint="eastAsia"/>
+                    <w:b w:val="0"/>
+                    <w:sz w:val="20"/>
+                    <w:lang w:eastAsia="ko-KR"/>
+                  </w:rPr>
+                  <w:t>님</w:t>
+                </w:r>
               </w:p>
             </w:tc>
           </w:tr>
@@ -909,15 +927,6 @@
                 </w:r>
                 <w:r>
                   <w:rPr>
-                    <w:rFonts w:asciiTheme="minorEastAsia" w:eastAsiaTheme="minorEastAsia" w:hAnsiTheme="minorEastAsia" w:cs="바탕"/>
-                    <w:b w:val="0"/>
-                    <w:sz w:val="20"/>
-                    <w:lang w:eastAsia="ko-KR"/>
-                  </w:rPr>
-                  <w:t xml:space="preserve"> </w:t>
-                </w:r>
-                <w:r>
-                  <w:rPr>
                     <w:rFonts w:asciiTheme="minorEastAsia" w:eastAsiaTheme="minorEastAsia" w:hAnsiTheme="minorEastAsia" w:cs="바탕" w:hint="eastAsia"/>
                     <w:b w:val="0"/>
                     <w:sz w:val="20"/>
@@ -1482,10 +1491,7 @@
         </w:tc>
       </w:tr>
     </w:tbl>
-    <w:p>
-      <w:bookmarkStart w:id="0" w:name="_GoBack"/>
-      <w:bookmarkEnd w:id="0"/>
-    </w:p>
+    <w:p/>
     <w:p>
       <w:pPr>
         <w:jc w:val="center"/>
@@ -3861,7 +3867,7 @@
               <w:rPr>
                 <w:rFonts w:ascii="맑은 고딕" w:eastAsia="맑은 고딕" w:hAnsi="맑은 고딕" w:cs="Times New Roman" w:hint="eastAsia"/>
               </w:rPr>
-              <w:t>1.7.4</w:t>
+              <w:t>1.7.5</w:t>
             </w:r>
           </w:p>
         </w:tc>
@@ -5123,7 +5129,7 @@
           <w:b/>
         </w:rPr>
       </w:pPr>
-      <w:bookmarkStart w:id="1" w:name="_Toc497924334"/>
+      <w:bookmarkStart w:id="0" w:name="_Toc497924334"/>
       <w:r>
         <w:rPr>
           <w:rFonts w:ascii="돋움" w:eastAsia="돋움" w:hAnsi="돋움" w:hint="eastAsia"/>
@@ -5132,7 +5138,7 @@
         <w:lastRenderedPageBreak/>
         <w:t>서론</w:t>
       </w:r>
-      <w:bookmarkEnd w:id="1"/>
+      <w:bookmarkEnd w:id="0"/>
     </w:p>
     <w:p>
       <w:pPr>
@@ -5149,6 +5155,162 @@
           <w:color w:val="24292E"/>
         </w:rPr>
         <w:t>정보통신과 산업 기술의 융합으로 이루어지는 4차 산업 혁명이 다가오면서 메이커 운동이 뜨고 있다.</w:t>
+      </w:r>
+      <w:r>
+        <w:rPr>
+          <w:rFonts w:asciiTheme="minorHAnsi" w:eastAsiaTheme="minorHAnsi" w:hAnsiTheme="minorHAnsi"/>
+          <w:color w:val="24292E"/>
+        </w:rPr>
+        <w:t xml:space="preserve"> </w:t>
+      </w:r>
+    </w:p>
+    <w:p>
+      <w:pPr>
+        <w:pStyle w:val="ad"/>
+        <w:spacing w:before="0" w:beforeAutospacing="0" w:after="240" w:afterAutospacing="0"/>
+        <w:rPr>
+          <w:rFonts w:asciiTheme="minorHAnsi" w:eastAsiaTheme="minorHAnsi" w:hAnsiTheme="minorHAnsi"/>
+          <w:color w:val="24292E"/>
+        </w:rPr>
+      </w:pPr>
+      <w:r>
+        <w:rPr>
+          <w:rFonts w:asciiTheme="minorHAnsi" w:eastAsiaTheme="minorHAnsi" w:hAnsiTheme="minorHAnsi"/>
+          <w:color w:val="24292E"/>
+        </w:rPr>
+        <w:drawing>
+          <wp:inline distT="0" distB="0" distL="0" distR="0" wp14:anchorId="7A15FDC4" wp14:editId="38B54DA7">
+            <wp:extent cx="5731510" cy="1172210"/>
+            <wp:effectExtent l="0" t="0" r="0" b="0"/>
+            <wp:docPr id="3" name="그림 3"/>
+            <wp:cNvGraphicFramePr>
+              <a:graphicFrameLocks xmlns:a="http://schemas.openxmlformats.org/drawingml/2006/main" noChangeAspect="1"/>
+            </wp:cNvGraphicFramePr>
+            <a:graphic xmlns:a="http://schemas.openxmlformats.org/drawingml/2006/main">
+              <a:graphicData uri="http://schemas.openxmlformats.org/drawingml/2006/picture">
+                <pic:pic xmlns:pic="http://schemas.openxmlformats.org/drawingml/2006/picture">
+                  <pic:nvPicPr>
+                    <pic:cNvPr id="3" name="untitled.png"/>
+                    <pic:cNvPicPr/>
+                  </pic:nvPicPr>
+                  <pic:blipFill rotWithShape="1">
+                    <a:blip r:embed="rId8">
+                      <a:extLst>
+                        <a:ext uri="{BEBA8EAE-BF5A-486C-A8C5-ECC9F3942E4B}">
+                          <a14:imgProps xmlns:a14="http://schemas.microsoft.com/office/drawing/2010/main">
+                            <a14:imgLayer r:embed="rId9">
+                              <a14:imgEffect>
+                                <a14:backgroundRemoval t="68783" b="96473" l="2778" r="98111">
+                                  <a14:foregroundMark x1="5556" y1="77425" x2="5556" y2="77425"/>
+                                  <a14:foregroundMark x1="17444" y1="77249" x2="17444" y2="77249"/>
+                                  <a14:foregroundMark x1="20778" y1="78483" x2="20778" y2="78483"/>
+                                  <a14:foregroundMark x1="23889" y1="83069" x2="23889" y2="83069"/>
+                                  <a14:foregroundMark x1="28444" y1="74780" x2="28444" y2="74780"/>
+                                  <a14:foregroundMark x1="23222" y1="73192" x2="23222" y2="73192"/>
+                                  <a14:foregroundMark x1="30000" y1="86596" x2="30000" y2="86596"/>
+                                  <a14:foregroundMark x1="29111" y1="92416" x2="29111" y2="92416"/>
+                                  <a14:foregroundMark x1="23778" y1="95414" x2="23778" y2="95414"/>
+                                  <a14:foregroundMark x1="23889" y1="95414" x2="23889" y2="95414"/>
+                                  <a14:foregroundMark x1="18000" y1="89947" x2="18000" y2="89947"/>
+                                  <a14:foregroundMark x1="17667" y1="89418" x2="17667" y2="89418"/>
+                                  <a14:foregroundMark x1="12889" y1="84832" x2="12889" y2="84832"/>
+                                  <a14:foregroundMark x1="11444" y1="81834" x2="11444" y2="81834"/>
+                                  <a14:foregroundMark x1="10222" y1="79718" x2="10222" y2="79718"/>
+                                  <a14:foregroundMark x1="10222" y1="79718" x2="10222" y2="79718"/>
+                                  <a14:foregroundMark x1="9333" y1="78131" x2="9333" y2="78131"/>
+                                  <a14:foregroundMark x1="8111" y1="74780" x2="8111" y2="74780"/>
+                                  <a14:foregroundMark x1="7333" y1="74780" x2="10444" y2="89242"/>
+                                  <a14:foregroundMark x1="10444" y1="89242" x2="20111" y2="88889"/>
+                                  <a14:foregroundMark x1="20111" y1="88889" x2="22333" y2="77249"/>
+                                  <a14:foregroundMark x1="20444" y1="71252" x2="27111" y2="81129"/>
+                                  <a14:foregroundMark x1="27111" y1="81129" x2="24222" y2="93827"/>
+                                  <a14:foregroundMark x1="24222" y1="93827" x2="14889" y2="94356"/>
+                                  <a14:foregroundMark x1="14889" y1="94356" x2="6889" y2="89065"/>
+                                  <a14:foregroundMark x1="6889" y1="89065" x2="3444" y2="76896"/>
+                                  <a14:foregroundMark x1="3444" y1="76896" x2="3111" y2="72663"/>
+                                  <a14:foregroundMark x1="5667" y1="72663" x2="17444" y2="70723"/>
+                                  <a14:foregroundMark x1="17444" y1="70723" x2="25889" y2="72310"/>
+                                  <a14:foregroundMark x1="25889" y1="72310" x2="28444" y2="91005"/>
+                                  <a14:foregroundMark x1="30889" y1="74250" x2="13222" y2="69312"/>
+                                  <a14:foregroundMark x1="13222" y1="69312" x2="2778" y2="70723"/>
+                                  <a14:foregroundMark x1="76889" y1="72840" x2="76889" y2="72840"/>
+                                  <a14:foregroundMark x1="95333" y1="77954" x2="95333" y2="77954"/>
+                                  <a14:foregroundMark x1="97556" y1="94180" x2="97556" y2="94180"/>
+                                  <a14:foregroundMark x1="96111" y1="79365" x2="96111" y2="79365"/>
+                                  <a14:foregroundMark x1="86333" y1="75838" x2="86333" y2="75838"/>
+                                  <a14:foregroundMark x1="98222" y1="84127" x2="92889" y2="73545"/>
+                                  <a14:foregroundMark x1="92889" y1="73545" x2="75000" y2="72663"/>
+                                  <a14:foregroundMark x1="75000" y1="72663" x2="84111" y2="80247"/>
+                                  <a14:foregroundMark x1="84111" y1="80247" x2="93333" y2="80247"/>
+                                  <a14:foregroundMark x1="93333" y1="80247" x2="96667" y2="82540"/>
+                                  <a14:foregroundMark x1="14444" y1="76014" x2="14444" y2="76014"/>
+                                  <a14:foregroundMark x1="16111" y1="73369" x2="16111" y2="73369"/>
+                                  <a14:foregroundMark x1="16111" y1="68783" x2="16111" y2="68783"/>
+                                  <a14:foregroundMark x1="17444" y1="84480" x2="17444" y2="84480"/>
+                                  <a14:foregroundMark x1="15000" y1="84480" x2="15000" y2="84480"/>
+                                  <a14:foregroundMark x1="43222" y1="74250" x2="43222" y2="74250"/>
+                                  <a14:foregroundMark x1="79222" y1="92063" x2="79222" y2="92063"/>
+                                  <a14:foregroundMark x1="72222" y1="79718" x2="72222" y2="79718"/>
+                                  <a14:foregroundMark x1="95222" y1="94709" x2="49222" y2="89242"/>
+                                  <a14:foregroundMark x1="49222" y1="89242" x2="41333" y2="83245"/>
+                                  <a14:foregroundMark x1="41333" y1="83245" x2="51556" y2="73016"/>
+                                  <a14:foregroundMark x1="51556" y1="73016" x2="61222" y2="78307"/>
+                                  <a14:foregroundMark x1="69051" y1="76405" x2="72111" y2="75661"/>
+                                  <a14:foregroundMark x1="61222" y1="78307" x2="64372" y2="77542"/>
+                                  <a14:foregroundMark x1="72111" y1="75661" x2="72333" y2="73721"/>
+                                  <a14:foregroundMark x1="93778" y1="72310" x2="93778" y2="72310"/>
+                                  <a14:foregroundMark x1="95111" y1="68959" x2="95111" y2="68959"/>
+                                  <a14:foregroundMark x1="89111" y1="85009" x2="89111" y2="85009"/>
+                                  <a14:foregroundMark x1="90778" y1="84656" x2="90778" y2="84656"/>
+                                  <a14:foregroundMark x1="92556" y1="84127" x2="92556" y2="84127"/>
+                                  <a14:foregroundMark x1="82333" y1="84656" x2="82333" y2="84656"/>
+                                  <a14:foregroundMark x1="81111" y1="84832" x2="81111" y2="84832"/>
+                                  <a14:foregroundMark x1="84778" y1="85185" x2="84778" y2="85185"/>
+                                  <a14:foregroundMark x1="76667" y1="84832" x2="76667" y2="84832"/>
+                                  <a14:foregroundMark x1="84111" y1="84656" x2="84111" y2="84656"/>
+                                  <a14:foregroundMark x1="14889" y1="68959" x2="14889" y2="68959"/>
+                                  <a14:foregroundMark x1="33111" y1="84480" x2="33111" y2="84480"/>
+                                  <a14:foregroundMark x1="33111" y1="82363" x2="33111" y2="82363"/>
+                                  <a14:foregroundMark x1="48667" y1="84480" x2="48667" y2="84480"/>
+                                  <a14:backgroundMark x1="66889" y1="77954" x2="66889" y2="77954"/>
+                                  <a14:backgroundMark x1="66556" y1="77072" x2="66556" y2="77072"/>
+                                  <a14:backgroundMark x1="66889" y1="76896" x2="66889" y2="76896"/>
+                                  <a14:backgroundMark x1="66556" y1="74250" x2="66778" y2="78131"/>
+                                </a14:backgroundRemoval>
+                              </a14:imgEffect>
+                            </a14:imgLayer>
+                          </a14:imgProps>
+                        </a:ext>
+                        <a:ext uri="{28A0092B-C50C-407E-A947-70E740481C1C}">
+                          <a14:useLocalDpi xmlns:a14="http://schemas.microsoft.com/office/drawing/2010/main" val="0"/>
+                        </a:ext>
+                      </a:extLst>
+                    </a:blip>
+                    <a:srcRect t="67534"/>
+                    <a:stretch/>
+                  </pic:blipFill>
+                  <pic:spPr bwMode="auto">
+                    <a:xfrm>
+                      <a:off x="0" y="0"/>
+                      <a:ext cx="5731510" cy="1172210"/>
+                    </a:xfrm>
+                    <a:prstGeom prst="rect">
+                      <a:avLst/>
+                    </a:prstGeom>
+                    <a:ln>
+                      <a:noFill/>
+                    </a:ln>
+                    <a:extLst>
+                      <a:ext uri="{53640926-AAD7-44D8-BBD7-CCE9431645EC}">
+                        <a14:shadowObscured xmlns:a14="http://schemas.microsoft.com/office/drawing/2010/main"/>
+                      </a:ext>
+                    </a:extLst>
+                  </pic:spPr>
+                </pic:pic>
+              </a:graphicData>
+            </a:graphic>
+          </wp:inline>
+        </w:drawing>
       </w:r>
     </w:p>
     <w:p>
@@ -5249,7 +5411,7 @@
           <w:b/>
         </w:rPr>
       </w:pPr>
-      <w:bookmarkStart w:id="2" w:name="_Toc497924335"/>
+      <w:bookmarkStart w:id="1" w:name="_Toc497924335"/>
       <w:r>
         <w:rPr>
           <w:rFonts w:ascii="돋움" w:eastAsia="돋움" w:hAnsi="돋움" w:hint="eastAsia"/>
@@ -5258,7 +5420,7 @@
         <w:lastRenderedPageBreak/>
         <w:t>기본 아이디어</w:t>
       </w:r>
-      <w:bookmarkEnd w:id="2"/>
+      <w:bookmarkEnd w:id="1"/>
       <w:r>
         <w:rPr>
           <w:rFonts w:ascii="돋움" w:eastAsia="돋움" w:hAnsi="돋움" w:hint="eastAsia"/>
@@ -5357,7 +5519,7 @@
           <w:b/>
         </w:rPr>
       </w:pPr>
-      <w:bookmarkStart w:id="3" w:name="_Toc497924336"/>
+      <w:bookmarkStart w:id="2" w:name="_Toc497924336"/>
       <w:r>
         <w:rPr>
           <w:rFonts w:ascii="돋움" w:eastAsia="돋움" w:hAnsi="돋움" w:hint="eastAsia"/>
@@ -5379,7 +5541,7 @@
         </w:rPr>
         <w:t>디자인 방향</w:t>
       </w:r>
-      <w:bookmarkEnd w:id="3"/>
+      <w:bookmarkEnd w:id="2"/>
     </w:p>
     <w:p>
       <w:pPr>
@@ -5411,11 +5573,11 @@
                     <pic:cNvPicPr/>
                   </pic:nvPicPr>
                   <pic:blipFill rotWithShape="1">
-                    <a:blip r:embed="rId8">
+                    <a:blip r:embed="rId10">
                       <a:extLst>
                         <a:ext uri="{BEBA8EAE-BF5A-486C-A8C5-ECC9F3942E4B}">
                           <a14:imgProps xmlns:a14="http://schemas.microsoft.com/office/drawing/2010/main">
-                            <a14:imgLayer r:embed="rId9">
+                            <a14:imgLayer r:embed="rId11">
                               <a14:imgEffect>
                                 <a14:backgroundRemoval t="1944" b="84167" l="10000" r="97500">
                                   <a14:foregroundMark x1="19896" y1="46806" x2="19896" y2="46806"/>
@@ -5575,11 +5737,11 @@
                     <pic:cNvPicPr/>
                   </pic:nvPicPr>
                   <pic:blipFill rotWithShape="1">
-                    <a:blip r:embed="rId10">
+                    <a:blip r:embed="rId12">
                       <a:extLst>
                         <a:ext uri="{BEBA8EAE-BF5A-486C-A8C5-ECC9F3942E4B}">
                           <a14:imgProps xmlns:a14="http://schemas.microsoft.com/office/drawing/2010/main">
-                            <a14:imgLayer r:embed="rId11">
+                            <a14:imgLayer r:embed="rId13">
                               <a14:imgEffect>
                                 <a14:backgroundRemoval t="3194" b="98194" l="4792" r="98542">
                                   <a14:foregroundMark x1="25417" y1="3889" x2="25417" y2="3889"/>
@@ -5704,7 +5866,7 @@
           <w:b/>
         </w:rPr>
       </w:pPr>
-      <w:bookmarkStart w:id="4" w:name="_Toc497924337"/>
+      <w:bookmarkStart w:id="3" w:name="_Toc497924337"/>
       <w:r>
         <w:rPr>
           <w:rFonts w:ascii="돋움" w:eastAsia="돋움" w:hAnsi="돋움" w:hint="eastAsia"/>
@@ -5726,7 +5888,7 @@
         </w:rPr>
         <w:t>디자인 방향</w:t>
       </w:r>
-      <w:bookmarkEnd w:id="4"/>
+      <w:bookmarkEnd w:id="3"/>
     </w:p>
     <w:p>
       <w:pPr>
@@ -8539,7 +8701,7 @@
           <w:b/>
         </w:rPr>
       </w:pPr>
-      <w:bookmarkStart w:id="5" w:name="_Toc497924338"/>
+      <w:bookmarkStart w:id="4" w:name="_Toc497924338"/>
       <w:r>
         <w:rPr>
           <w:rFonts w:ascii="돋움" w:eastAsia="돋움" w:hAnsi="돋움" w:hint="eastAsia"/>
@@ -8547,7 +8709,7 @@
         </w:rPr>
         <w:t>수행 내용</w:t>
       </w:r>
-      <w:bookmarkEnd w:id="5"/>
+      <w:bookmarkEnd w:id="4"/>
     </w:p>
     <w:p>
       <w:pPr>
@@ -8571,7 +8733,7 @@
     <w:p>
       <w:pPr>
         <w:rPr>
-          <w:rFonts w:eastAsiaTheme="minorHAnsi" w:hint="eastAsia"/>
+          <w:rFonts w:eastAsiaTheme="minorHAnsi"/>
           <w:sz w:val="24"/>
           <w:szCs w:val="24"/>
         </w:rPr>
@@ -8586,7 +8748,7 @@
           <w:b/>
         </w:rPr>
       </w:pPr>
-      <w:bookmarkStart w:id="6" w:name="_Toc497924339"/>
+      <w:bookmarkStart w:id="5" w:name="_Toc497924339"/>
       <w:r>
         <w:rPr>
           <w:rFonts w:ascii="돋움" w:eastAsia="돋움" w:hAnsi="돋움" w:hint="eastAsia"/>
@@ -8594,7 +8756,7 @@
         </w:rPr>
         <w:t>직교형 장애물 인식을 이용한 직각 코스 주행</w:t>
       </w:r>
-      <w:bookmarkEnd w:id="6"/>
+      <w:bookmarkEnd w:id="5"/>
     </w:p>
     <w:p>
       <w:pPr>
@@ -9548,7 +9710,7 @@
           <w:b/>
         </w:rPr>
       </w:pPr>
-      <w:bookmarkStart w:id="7" w:name="_Toc497924340"/>
+      <w:bookmarkStart w:id="6" w:name="_Toc497924340"/>
       <w:r>
         <w:rPr>
           <w:rFonts w:ascii="돋움" w:eastAsia="돋움" w:hAnsi="돋움" w:hint="eastAsia"/>
@@ -9556,7 +9718,7 @@
         </w:rPr>
         <w:t>장애물 인식 및 회피</w:t>
       </w:r>
-      <w:bookmarkEnd w:id="7"/>
+      <w:bookmarkEnd w:id="6"/>
     </w:p>
     <w:p>
       <w:pPr>
@@ -10512,7 +10674,7 @@
           <w:b/>
         </w:rPr>
       </w:pPr>
-      <w:bookmarkStart w:id="8" w:name="_Toc497924341"/>
+      <w:bookmarkStart w:id="7" w:name="_Toc497924341"/>
       <w:r>
         <w:rPr>
           <w:rFonts w:ascii="돋움" w:eastAsia="돋움" w:hAnsi="돋움" w:hint="eastAsia"/>
@@ -10521,7 +10683,7 @@
         <w:lastRenderedPageBreak/>
         <w:t>곡률 코스 처리</w:t>
       </w:r>
-      <w:bookmarkEnd w:id="8"/>
+      <w:bookmarkEnd w:id="7"/>
     </w:p>
     <w:p>
       <w:pPr>
@@ -11033,7 +11195,7 @@
           <w:b/>
         </w:rPr>
       </w:pPr>
-      <w:bookmarkStart w:id="9" w:name="_Toc497924342"/>
+      <w:bookmarkStart w:id="8" w:name="_Toc497924342"/>
       <w:r>
         <w:rPr>
           <w:rFonts w:ascii="돋움" w:eastAsia="돋움" w:hAnsi="돋움" w:hint="eastAsia"/>
@@ -11042,7 +11204,7 @@
         <w:lastRenderedPageBreak/>
         <w:t>향후 추진계획</w:t>
       </w:r>
-      <w:bookmarkEnd w:id="9"/>
+      <w:bookmarkEnd w:id="8"/>
     </w:p>
     <w:p>
       <w:pPr>
@@ -11053,7 +11215,7 @@
           <w:b/>
         </w:rPr>
       </w:pPr>
-      <w:bookmarkStart w:id="10" w:name="_Toc497924343"/>
+      <w:bookmarkStart w:id="9" w:name="_Toc497924343"/>
       <w:r>
         <w:rPr>
           <w:rFonts w:ascii="돋움" w:eastAsia="돋움" w:hAnsi="돋움" w:hint="eastAsia"/>
@@ -11061,7 +11223,7 @@
         </w:rPr>
         <w:t>향후 계획의 세부 내용</w:t>
       </w:r>
-      <w:bookmarkEnd w:id="10"/>
+      <w:bookmarkEnd w:id="9"/>
     </w:p>
     <w:p>
       <w:pPr>
@@ -11160,7 +11322,7 @@
           <w:b/>
         </w:rPr>
       </w:pPr>
-      <w:bookmarkStart w:id="11" w:name="_Toc497924344"/>
+      <w:bookmarkStart w:id="10" w:name="_Toc497924344"/>
       <w:r>
         <w:rPr>
           <w:rFonts w:ascii="돋움" w:eastAsia="돋움" w:hAnsi="돋움" w:hint="eastAsia"/>
@@ -11169,7 +11331,7 @@
         <w:lastRenderedPageBreak/>
         <w:t>애로 및 건의사항</w:t>
       </w:r>
-      <w:bookmarkEnd w:id="11"/>
+      <w:bookmarkEnd w:id="10"/>
     </w:p>
     <w:p>
       <w:pPr>
@@ -11320,6 +11482,7 @@
           <w:szCs w:val="28"/>
         </w:rPr>
       </w:pPr>
+      <w:bookmarkStart w:id="11" w:name="_GoBack"/>
       <w:r>
         <w:rPr>
           <w:rFonts w:ascii="돋움" w:eastAsia="돋움" w:hAnsi="돋움"/>
@@ -11337,6 +11500,7 @@
         </w:rPr>
       </w:pPr>
       <w:bookmarkStart w:id="12" w:name="_Toc497924345"/>
+      <w:bookmarkEnd w:id="11"/>
       <w:r>
         <w:rPr>
           <w:rFonts w:ascii="돋움" w:eastAsia="돋움" w:hAnsi="돋움" w:hint="eastAsia"/>
@@ -11852,10 +12016,10 @@
       </w:pPr>
     </w:p>
     <w:sectPr>
-      <w:headerReference w:type="default" r:id="rId12"/>
-      <w:footerReference w:type="default" r:id="rId13"/>
-      <w:headerReference w:type="first" r:id="rId14"/>
-      <w:footerReference w:type="first" r:id="rId15"/>
+      <w:headerReference w:type="default" r:id="rId14"/>
+      <w:footerReference w:type="default" r:id="rId15"/>
+      <w:headerReference w:type="first" r:id="rId16"/>
+      <w:footerReference w:type="first" r:id="rId17"/>
       <w:pgSz w:w="11906" w:h="16838"/>
       <w:pgMar w:top="1701" w:right="1440" w:bottom="1440" w:left="1440" w:header="851" w:footer="992" w:gutter="0"/>
       <w:cols w:space="425"/>
@@ -12002,7 +12166,7 @@
               <w:snapToGrid w:val="0"/>
               <w:sz w:val="16"/>
             </w:rPr>
-            <w:t>14</w:t>
+            <w:t>5</w:t>
           </w:r>
           <w:r>
             <w:rPr>
@@ -12454,7 +12618,7 @@
               <v:shape id="_x0000_i1025" type="#_x0000_t75" style="width:59.4pt;height:59.4pt">
                 <v:imagedata r:id="rId1" o:title=""/>
               </v:shape>
-              <o:OLEObject Type="Embed" ProgID="PBrush" ShapeID="_x0000_i1025" DrawAspect="Content" ObjectID="_1572505319" r:id="rId2"/>
+              <o:OLEObject Type="Embed" ProgID="PBrush" ShapeID="_x0000_i1025" DrawAspect="Content" ObjectID="_1572509781" r:id="rId2"/>
             </w:object>
           </w:r>
         </w:p>
@@ -12790,7 +12954,6 @@
             <w:pStyle w:val="a5"/>
             <w:jc w:val="center"/>
             <w:rPr>
-              <w:rFonts w:hint="eastAsia"/>
               <w:sz w:val="16"/>
               <w:szCs w:val="16"/>
             </w:rPr>
@@ -12832,7 +12995,7 @@
               <w:sz w:val="16"/>
               <w:szCs w:val="16"/>
             </w:rPr>
-            <w:t>7.4</w:t>
+            <w:t>7.5</w:t>
           </w:r>
         </w:p>
       </w:tc>
@@ -12949,7 +13112,7 @@
               <v:shape id="_x0000_i1026" type="#_x0000_t75" style="width:59.4pt;height:59.4pt">
                 <v:imagedata r:id="rId1" o:title=""/>
               </v:shape>
-              <o:OLEObject Type="Embed" ProgID="PBrush" ShapeID="_x0000_i1026" DrawAspect="Content" ObjectID="_1572505320" r:id="rId2"/>
+              <o:OLEObject Type="Embed" ProgID="PBrush" ShapeID="_x0000_i1026" DrawAspect="Content" ObjectID="_1572509782" r:id="rId2"/>
             </w:object>
           </w:r>
         </w:p>
@@ -14821,7 +14984,7 @@
 </file>
 
 <file path=customXml/itemProps1.xml><?xml version="1.0" encoding="utf-8"?>
-<ds:datastoreItem xmlns:ds="http://schemas.openxmlformats.org/officeDocument/2006/customXml" ds:itemID="{C0F23A7A-13F4-4FC7-B177-15B261864E4A}">
+<ds:datastoreItem xmlns:ds="http://schemas.openxmlformats.org/officeDocument/2006/customXml" ds:itemID="{BFE2D959-B05F-47EB-8A73-DEEFFFF21486}">
   <ds:schemaRefs>
     <ds:schemaRef ds:uri="http://schemas.openxmlformats.org/officeDocument/2006/bibliography"/>
   </ds:schemaRefs>

</xml_diff>